<commit_message>
[~] Text of presentation
</commit_message>
<xml_diff>
--- a/presentations/ccas_diss-2015.05.21/Текст доклада.docx
+++ b/presentations/ccas_diss-2015.05.21/Текст доклада.docx
@@ -58,95 +58,22 @@
           <w:sz w:val="26"/>
           <w:szCs w:val="26"/>
         </w:rPr>
-        <w:t xml:space="preserve">2) По современным представлениям нейрофизиологов, в том числе перечисленных на данном слайде </w:t>
-      </w:r>
-      <w:proofErr w:type="spellStart"/>
-      <w:r>
-        <w:rPr>
-          <w:sz w:val="26"/>
-          <w:szCs w:val="26"/>
-        </w:rPr>
-        <w:t>Маунткасла</w:t>
-      </w:r>
-      <w:proofErr w:type="spellEnd"/>
-      <w:r>
-        <w:rPr>
-          <w:sz w:val="26"/>
-          <w:szCs w:val="26"/>
-        </w:rPr>
-        <w:t xml:space="preserve">, </w:t>
-      </w:r>
-      <w:proofErr w:type="spellStart"/>
-      <w:r>
-        <w:rPr>
-          <w:sz w:val="26"/>
-          <w:szCs w:val="26"/>
-        </w:rPr>
-        <w:t>Эдельмана</w:t>
-      </w:r>
-      <w:proofErr w:type="spellEnd"/>
-      <w:r>
-        <w:rPr>
-          <w:sz w:val="26"/>
-          <w:szCs w:val="26"/>
-        </w:rPr>
-        <w:t xml:space="preserve">, Иваницкого, </w:t>
-      </w:r>
-      <w:proofErr w:type="spellStart"/>
-      <w:r>
-        <w:rPr>
-          <w:sz w:val="26"/>
-          <w:szCs w:val="26"/>
-        </w:rPr>
-        <w:t>Гроссберга</w:t>
-      </w:r>
-      <w:proofErr w:type="spellEnd"/>
-      <w:r>
-        <w:rPr>
-          <w:sz w:val="26"/>
-          <w:szCs w:val="26"/>
-        </w:rPr>
-        <w:t xml:space="preserve"> и других, функционирование картины мира субъекта, т.е. формирование нашего представления об окружающем мире, осуществляется на основе нейронного субстрата мозга, в котором одну из ведущих ролей играет кора (</w:t>
-      </w:r>
-      <w:proofErr w:type="spellStart"/>
-      <w:r>
-        <w:rPr>
-          <w:sz w:val="26"/>
-          <w:szCs w:val="26"/>
-        </w:rPr>
-        <w:t>неокортекс</w:t>
-      </w:r>
-      <w:proofErr w:type="spellEnd"/>
-      <w:r>
-        <w:rPr>
-          <w:sz w:val="26"/>
-          <w:szCs w:val="26"/>
-        </w:rPr>
-        <w:t xml:space="preserve">). </w:t>
-      </w:r>
-    </w:p>
-    <w:p>
-      <w:pPr>
-        <w:rPr>
-          <w:sz w:val="26"/>
-          <w:szCs w:val="26"/>
-        </w:rPr>
-      </w:pPr>
-      <w:proofErr w:type="spellStart"/>
-      <w:r>
-        <w:rPr>
-          <w:sz w:val="26"/>
-          <w:szCs w:val="26"/>
-        </w:rPr>
-        <w:t>Неокортекс</w:t>
-      </w:r>
-      <w:proofErr w:type="spellEnd"/>
-      <w:r>
-        <w:rPr>
-          <w:sz w:val="26"/>
-          <w:szCs w:val="26"/>
-        </w:rPr>
-        <w:t xml:space="preserve">  состоит из  </w:t>
+        <w:t xml:space="preserve">2) По современным представлениям нейрофизиологов, в том числе перечисленных на данном слайде Маунткасла, Эдельмана, Иваницкого, Гроссберга и других, функционирование картины мира субъекта, т.е. формирование нашего представления об окружающем мире, осуществляется на основе нейронного субстрата мозга, в котором одну из ведущих ролей играет кора (неокортекс). </w:t>
+      </w:r>
+    </w:p>
+    <w:p>
+      <w:pPr>
+        <w:rPr>
+          <w:sz w:val="26"/>
+          <w:szCs w:val="26"/>
+        </w:rPr>
+      </w:pPr>
+      <w:r>
+        <w:rPr>
+          <w:sz w:val="26"/>
+          <w:szCs w:val="26"/>
+        </w:rPr>
+        <w:t xml:space="preserve">Неокортекс  состоит из  </w:t>
       </w:r>
       <w:r>
         <w:rPr>
@@ -260,7 +187,21 @@
           <w:sz w:val="26"/>
           <w:szCs w:val="26"/>
         </w:rPr>
-        <w:t>проекционных  областей, где поступающий сигнал опознается и происходит его первичная категоризация</w:t>
+        <w:t xml:space="preserve">проекционных  областей, где поступающий сигнал опознается и происходит его первичная </w:t>
+      </w:r>
+      <w:r>
+        <w:rPr>
+          <w:sz w:val="26"/>
+          <w:szCs w:val="26"/>
+        </w:rPr>
+        <w:t xml:space="preserve">классификация, </w:t>
+      </w:r>
+      <w:r>
+        <w:rPr>
+          <w:sz w:val="26"/>
+          <w:szCs w:val="26"/>
+        </w:rPr>
+        <w:t>категоризация</w:t>
       </w:r>
       <w:r>
         <w:rPr>
@@ -274,38 +215,22 @@
           <w:sz w:val="26"/>
           <w:szCs w:val="26"/>
         </w:rPr>
-        <w:t>.</w:t>
-      </w:r>
-    </w:p>
-    <w:p>
-      <w:pPr>
-        <w:rPr>
-          <w:sz w:val="26"/>
-          <w:szCs w:val="26"/>
-        </w:rPr>
-      </w:pPr>
-      <w:r>
-        <w:rPr>
-          <w:sz w:val="26"/>
-          <w:szCs w:val="26"/>
-        </w:rPr>
-        <w:t xml:space="preserve">Далее нервное возбуждение распространяется к </w:t>
-      </w:r>
-      <w:proofErr w:type="spellStart"/>
-      <w:r>
-        <w:rPr>
-          <w:sz w:val="26"/>
-          <w:szCs w:val="26"/>
-        </w:rPr>
-        <w:t>гиппокампу</w:t>
-      </w:r>
-      <w:proofErr w:type="spellEnd"/>
-      <w:r>
-        <w:rPr>
-          <w:sz w:val="26"/>
-          <w:szCs w:val="26"/>
-        </w:rPr>
-        <w:t xml:space="preserve">, где происходит дальнейшая категоризация и сравнение с хранящимися в памяти эталонами и прототипами (определение значения сигнала). </w:t>
+        <w:t>,</w:t>
+      </w:r>
+    </w:p>
+    <w:p>
+      <w:pPr>
+        <w:rPr>
+          <w:sz w:val="26"/>
+          <w:szCs w:val="26"/>
+        </w:rPr>
+      </w:pPr>
+      <w:r>
+        <w:rPr>
+          <w:sz w:val="26"/>
+          <w:szCs w:val="26"/>
+        </w:rPr>
+        <w:t xml:space="preserve">нервное возбуждение распространяется к гиппокампу, где происходит дальнейшая категоризация и сравнение с хранящимися в памяти эталонами и прототипами (определение значения сигнала). </w:t>
       </w:r>
     </w:p>
     <w:p>
@@ -430,6 +355,20 @@
         </w:rPr>
         <w:t>три компоненты: образ, значение и личностный смысл.</w:t>
       </w:r>
+      <w:r>
+        <w:rPr>
+          <w:sz w:val="26"/>
+          <w:szCs w:val="26"/>
+        </w:rPr>
+        <w:t xml:space="preserve"> </w:t>
+      </w:r>
+      <w:r>
+        <w:rPr>
+          <w:sz w:val="26"/>
+          <w:szCs w:val="26"/>
+        </w:rPr>
+        <w:t>Психические функции реализуются на основе множества связанных друг с другом знаков.</w:t>
+      </w:r>
     </w:p>
     <w:p>
       <w:pPr>
@@ -458,225 +397,399 @@
           <w:sz w:val="26"/>
           <w:szCs w:val="26"/>
         </w:rPr>
-        <w:t xml:space="preserve">Основываясь на </w:t>
-      </w:r>
-      <w:proofErr w:type="gramStart"/>
-      <w:r>
-        <w:rPr>
-          <w:sz w:val="26"/>
-          <w:szCs w:val="26"/>
-        </w:rPr>
-        <w:t>отмеченном</w:t>
-      </w:r>
-      <w:proofErr w:type="gramEnd"/>
-      <w:r>
-        <w:rPr>
-          <w:sz w:val="26"/>
-          <w:szCs w:val="26"/>
-        </w:rPr>
-        <w:t xml:space="preserve"> мной общей трехкомпонентной структуре элемента картины мира, знака, мной  построена и исследована математическая модель, которая призвана заполнить имеющийся пробел между двумя теориями.</w:t>
-      </w:r>
-    </w:p>
-    <w:p>
-      <w:pPr>
-        <w:rPr>
-          <w:sz w:val="26"/>
-          <w:szCs w:val="26"/>
-        </w:rPr>
-      </w:pPr>
+        <w:t xml:space="preserve">Основываясь на отмеченном мной общей трехкомпонентной структуре элемента картины мира, знака, мной  построена и исследована математическая модель, </w:t>
+      </w:r>
       <w:r>
         <w:rPr>
           <w:sz w:val="26"/>
           <w:szCs w:val="26"/>
         </w:rPr>
         <w:lastRenderedPageBreak/>
-        <w:t>5) Итак, элемент картины мира, знак, имеет три компоненты, образ, значение, личностный смысл, которые объединены общим именем.</w:t>
-      </w:r>
-    </w:p>
-    <w:p>
-      <w:pPr>
-        <w:rPr>
-          <w:sz w:val="26"/>
-          <w:szCs w:val="26"/>
-        </w:rPr>
-      </w:pPr>
-      <w:r>
-        <w:rPr>
-          <w:sz w:val="26"/>
-          <w:szCs w:val="26"/>
-        </w:rPr>
-        <w:t>6) Предметом моего исследования является построение знаковых моделей картины мира и некоторых познавательных функций.</w:t>
-      </w:r>
-    </w:p>
-    <w:p>
-      <w:pPr>
-        <w:rPr>
-          <w:sz w:val="26"/>
-          <w:szCs w:val="26"/>
-        </w:rPr>
-      </w:pPr>
-      <w:r>
-        <w:rPr>
-          <w:sz w:val="26"/>
-          <w:szCs w:val="26"/>
-        </w:rPr>
-        <w:t>Целью является разработка моделей и алгоритмов формирования двух основных компонент знака: образа и значения.</w:t>
-      </w:r>
-    </w:p>
-    <w:p>
-      <w:pPr>
-        <w:rPr>
-          <w:sz w:val="26"/>
-          <w:szCs w:val="26"/>
-        </w:rPr>
-      </w:pPr>
-      <w:r>
-        <w:rPr>
-          <w:sz w:val="26"/>
-          <w:szCs w:val="26"/>
-        </w:rPr>
-        <w:t>Исследуется сходимость процесса связывания этих компонент.</w:t>
-      </w:r>
-    </w:p>
-    <w:p>
-      <w:pPr>
-        <w:rPr>
-          <w:sz w:val="26"/>
-          <w:szCs w:val="26"/>
-        </w:rPr>
-      </w:pPr>
-      <w:r>
-        <w:rPr>
-          <w:sz w:val="26"/>
-          <w:szCs w:val="26"/>
-        </w:rPr>
-        <w:t>7) Для описания компонент знака строится специальный, так называемый, распознающий автомат.</w:t>
-      </w:r>
-      <w:r>
-        <w:rPr>
-          <w:sz w:val="26"/>
-          <w:szCs w:val="26"/>
-        </w:rPr>
-        <w:t xml:space="preserve"> </w:t>
-      </w:r>
-    </w:p>
-    <w:p>
-      <w:pPr>
-        <w:rPr>
-          <w:sz w:val="26"/>
-          <w:szCs w:val="26"/>
-        </w:rPr>
-      </w:pPr>
-      <w:r>
-        <w:rPr>
-          <w:sz w:val="26"/>
-          <w:szCs w:val="26"/>
-        </w:rPr>
-        <w:t xml:space="preserve">Функционирование </w:t>
-      </w:r>
-      <w:r>
-        <w:rPr>
-          <w:sz w:val="26"/>
-          <w:szCs w:val="26"/>
-        </w:rPr>
-        <w:t xml:space="preserve">одного </w:t>
-      </w:r>
-      <w:r>
-        <w:rPr>
-          <w:sz w:val="26"/>
-          <w:szCs w:val="26"/>
-        </w:rPr>
-        <w:t>автомата соответствует нейрофизиологическим данным</w:t>
-      </w:r>
-      <w:r>
-        <w:rPr>
-          <w:sz w:val="26"/>
-          <w:szCs w:val="26"/>
-        </w:rPr>
-        <w:t xml:space="preserve"> о работе </w:t>
-      </w:r>
-      <w:r>
-        <w:rPr>
-          <w:sz w:val="26"/>
-          <w:szCs w:val="26"/>
-        </w:rPr>
-        <w:t xml:space="preserve">некоторой </w:t>
-      </w:r>
-      <w:r>
-        <w:rPr>
-          <w:sz w:val="26"/>
-          <w:szCs w:val="26"/>
-        </w:rPr>
-        <w:t>одной области коры</w:t>
-      </w:r>
-      <w:r>
-        <w:rPr>
-          <w:sz w:val="26"/>
-          <w:szCs w:val="26"/>
-        </w:rPr>
-        <w:t>.</w:t>
-      </w:r>
-    </w:p>
-    <w:p>
-      <w:pPr>
-        <w:rPr>
-          <w:sz w:val="26"/>
-          <w:szCs w:val="26"/>
-        </w:rPr>
-      </w:pPr>
-      <w:r>
-        <w:rPr>
-          <w:sz w:val="26"/>
-          <w:szCs w:val="26"/>
-        </w:rPr>
-        <w:t xml:space="preserve">Основные задачи исследования: </w:t>
-      </w:r>
-      <w:r>
-        <w:rPr>
-          <w:sz w:val="26"/>
-          <w:szCs w:val="26"/>
-        </w:rPr>
-        <w:t>исследовать</w:t>
-      </w:r>
-      <w:r>
-        <w:rPr>
-          <w:sz w:val="26"/>
-          <w:szCs w:val="26"/>
-        </w:rPr>
-        <w:t xml:space="preserve"> автоматную функцию иерархии распознающих автоматов с заданным множеством состояний, полученных в ходе обучения,</w:t>
-      </w:r>
-    </w:p>
-    <w:p>
-      <w:pPr>
-        <w:rPr>
-          <w:sz w:val="26"/>
-          <w:szCs w:val="26"/>
-        </w:rPr>
-      </w:pPr>
-      <w:r>
-        <w:rPr>
-          <w:sz w:val="26"/>
-          <w:szCs w:val="26"/>
-        </w:rPr>
-        <w:t>на основе построенной модели разработать алгоритм формирования двух компонент знака: образа и значения,</w:t>
-      </w:r>
-    </w:p>
-    <w:p>
-      <w:pPr>
-        <w:rPr>
-          <w:sz w:val="26"/>
-          <w:szCs w:val="26"/>
-        </w:rPr>
-      </w:pPr>
-      <w:r>
-        <w:rPr>
-          <w:sz w:val="26"/>
-          <w:szCs w:val="26"/>
-        </w:rPr>
-        <w:t>исследовать сходимость построенного алгоритма.</w:t>
+        <w:t xml:space="preserve">которая призвана </w:t>
+      </w:r>
+      <w:r>
+        <w:rPr>
+          <w:sz w:val="26"/>
+          <w:szCs w:val="26"/>
+        </w:rPr>
+        <w:t xml:space="preserve">в какой-то мере </w:t>
+      </w:r>
+      <w:r>
+        <w:rPr>
+          <w:sz w:val="26"/>
+          <w:szCs w:val="26"/>
+        </w:rPr>
+        <w:t>заполнить имеющийся пробел между двумя теориями.</w:t>
+      </w:r>
+    </w:p>
+    <w:p>
+      <w:pPr>
+        <w:rPr>
+          <w:sz w:val="26"/>
+          <w:szCs w:val="26"/>
+        </w:rPr>
+      </w:pPr>
+      <w:r>
+        <w:rPr>
+          <w:sz w:val="26"/>
+          <w:szCs w:val="26"/>
+        </w:rPr>
+        <w:t xml:space="preserve">5) Итак, </w:t>
+      </w:r>
+      <w:r>
+        <w:rPr>
+          <w:sz w:val="26"/>
+          <w:szCs w:val="26"/>
+        </w:rPr>
+        <w:t xml:space="preserve">при сопоставлении нейрофизиологических данных и психологической теории получается следующая структура </w:t>
+      </w:r>
+      <w:r>
+        <w:rPr>
+          <w:sz w:val="26"/>
+          <w:szCs w:val="26"/>
+        </w:rPr>
+        <w:t>элемент</w:t>
+      </w:r>
+      <w:r>
+        <w:rPr>
+          <w:sz w:val="26"/>
+          <w:szCs w:val="26"/>
+        </w:rPr>
+        <w:t>а картины мира –</w:t>
+      </w:r>
+      <w:r>
+        <w:rPr>
+          <w:sz w:val="26"/>
+          <w:szCs w:val="26"/>
+        </w:rPr>
+        <w:t xml:space="preserve"> знак</w:t>
+      </w:r>
+      <w:r>
+        <w:rPr>
+          <w:sz w:val="26"/>
+          <w:szCs w:val="26"/>
+        </w:rPr>
+        <w:t>а – имеющая три компоненты:</w:t>
+      </w:r>
+      <w:r>
+        <w:rPr>
+          <w:sz w:val="26"/>
+          <w:szCs w:val="26"/>
+        </w:rPr>
+        <w:t xml:space="preserve"> образ, значение, личностный смысл, которые объединены общим именем.</w:t>
+      </w:r>
+    </w:p>
+    <w:p>
+      <w:pPr>
+        <w:rPr>
+          <w:sz w:val="26"/>
+          <w:szCs w:val="26"/>
+        </w:rPr>
+      </w:pPr>
+      <w:r>
+        <w:rPr>
+          <w:sz w:val="26"/>
+          <w:szCs w:val="26"/>
+        </w:rPr>
+        <w:t>В работе особое внимание уделено двум основным компонентам: образу и значению.</w:t>
       </w:r>
       <w:bookmarkStart w:id="0" w:name="_GoBack"/>
       <w:bookmarkEnd w:id="0"/>
+    </w:p>
+    <w:p>
+      <w:pPr>
+        <w:rPr>
+          <w:sz w:val="26"/>
+          <w:szCs w:val="26"/>
+        </w:rPr>
+      </w:pPr>
+      <w:r>
+        <w:rPr>
+          <w:sz w:val="26"/>
+          <w:szCs w:val="26"/>
+        </w:rPr>
+        <w:t>6) Предметом моего исследования является построение знаковых моделей картины мира и некоторых познавательных функций.</w:t>
+      </w:r>
+    </w:p>
+    <w:p>
+      <w:pPr>
+        <w:rPr>
+          <w:sz w:val="26"/>
+          <w:szCs w:val="26"/>
+        </w:rPr>
+      </w:pPr>
+      <w:r>
+        <w:rPr>
+          <w:sz w:val="26"/>
+          <w:szCs w:val="26"/>
+        </w:rPr>
+        <w:t>Целью является разработка моделей и алгоритмов формирования двух основных компонент знака: образа и значения.</w:t>
+      </w:r>
+    </w:p>
+    <w:p>
+      <w:pPr>
+        <w:rPr>
+          <w:sz w:val="26"/>
+          <w:szCs w:val="26"/>
+        </w:rPr>
+      </w:pPr>
+      <w:r>
+        <w:rPr>
+          <w:sz w:val="26"/>
+          <w:szCs w:val="26"/>
+        </w:rPr>
+        <w:t>В работе также и</w:t>
+      </w:r>
+      <w:r>
+        <w:rPr>
+          <w:sz w:val="26"/>
+          <w:szCs w:val="26"/>
+        </w:rPr>
+        <w:t xml:space="preserve">сследуется сходимость процесса связывания этих </w:t>
+      </w:r>
+      <w:r>
+        <w:rPr>
+          <w:sz w:val="26"/>
+          <w:szCs w:val="26"/>
+        </w:rPr>
+        <w:t xml:space="preserve">двух </w:t>
+      </w:r>
+      <w:r>
+        <w:rPr>
+          <w:sz w:val="26"/>
+          <w:szCs w:val="26"/>
+        </w:rPr>
+        <w:t>компонент.</w:t>
+      </w:r>
+    </w:p>
+    <w:p>
+      <w:pPr>
+        <w:rPr>
+          <w:sz w:val="26"/>
+          <w:szCs w:val="26"/>
+        </w:rPr>
+      </w:pPr>
+      <w:r>
+        <w:rPr>
+          <w:sz w:val="26"/>
+          <w:szCs w:val="26"/>
+        </w:rPr>
+        <w:t>7) Для описания компонент знака строится специальный, так называемый, распознающий автомат.</w:t>
+      </w:r>
+      <w:r>
+        <w:rPr>
+          <w:sz w:val="26"/>
+          <w:szCs w:val="26"/>
+        </w:rPr>
+        <w:t xml:space="preserve"> </w:t>
+      </w:r>
+    </w:p>
+    <w:p>
+      <w:pPr>
+        <w:rPr>
+          <w:sz w:val="26"/>
+          <w:szCs w:val="26"/>
+        </w:rPr>
+      </w:pPr>
+      <w:r>
+        <w:rPr>
+          <w:sz w:val="26"/>
+          <w:szCs w:val="26"/>
+        </w:rPr>
+        <w:t xml:space="preserve">Функционирование </w:t>
+      </w:r>
+      <w:r>
+        <w:rPr>
+          <w:sz w:val="26"/>
+          <w:szCs w:val="26"/>
+        </w:rPr>
+        <w:t xml:space="preserve">одного </w:t>
+      </w:r>
+      <w:r>
+        <w:rPr>
+          <w:sz w:val="26"/>
+          <w:szCs w:val="26"/>
+        </w:rPr>
+        <w:t>автомата соответствует нейрофизиологическим данным</w:t>
+      </w:r>
+      <w:r>
+        <w:rPr>
+          <w:sz w:val="26"/>
+          <w:szCs w:val="26"/>
+        </w:rPr>
+        <w:t xml:space="preserve"> о работе </w:t>
+      </w:r>
+      <w:r>
+        <w:rPr>
+          <w:sz w:val="26"/>
+          <w:szCs w:val="26"/>
+        </w:rPr>
+        <w:t xml:space="preserve">некоторой </w:t>
+      </w:r>
+      <w:r>
+        <w:rPr>
+          <w:sz w:val="26"/>
+          <w:szCs w:val="26"/>
+        </w:rPr>
+        <w:t>одной области коры</w:t>
+      </w:r>
+      <w:r>
+        <w:rPr>
+          <w:sz w:val="26"/>
+          <w:szCs w:val="26"/>
+        </w:rPr>
+        <w:t>.</w:t>
+      </w:r>
+    </w:p>
+    <w:p>
+      <w:pPr>
+        <w:rPr>
+          <w:sz w:val="26"/>
+          <w:szCs w:val="26"/>
+        </w:rPr>
+      </w:pPr>
+      <w:r>
+        <w:rPr>
+          <w:sz w:val="26"/>
+          <w:szCs w:val="26"/>
+        </w:rPr>
+        <w:t xml:space="preserve">Основные задачи </w:t>
+      </w:r>
+      <w:r>
+        <w:rPr>
+          <w:sz w:val="26"/>
+          <w:szCs w:val="26"/>
+        </w:rPr>
+        <w:t>работы</w:t>
+      </w:r>
+      <w:r>
+        <w:rPr>
+          <w:sz w:val="26"/>
+          <w:szCs w:val="26"/>
+        </w:rPr>
+        <w:t xml:space="preserve"> включают в себя</w:t>
+      </w:r>
+      <w:r>
+        <w:rPr>
+          <w:sz w:val="26"/>
+          <w:szCs w:val="26"/>
+        </w:rPr>
+        <w:t xml:space="preserve"> </w:t>
+      </w:r>
+      <w:r>
+        <w:rPr>
+          <w:sz w:val="26"/>
+          <w:szCs w:val="26"/>
+        </w:rPr>
+        <w:t>исследова</w:t>
+      </w:r>
+      <w:r>
+        <w:rPr>
+          <w:sz w:val="26"/>
+          <w:szCs w:val="26"/>
+        </w:rPr>
+        <w:t>ние</w:t>
+      </w:r>
+      <w:r>
+        <w:rPr>
+          <w:sz w:val="26"/>
+          <w:szCs w:val="26"/>
+        </w:rPr>
+        <w:t xml:space="preserve"> автоматн</w:t>
+      </w:r>
+      <w:r>
+        <w:rPr>
+          <w:sz w:val="26"/>
+          <w:szCs w:val="26"/>
+        </w:rPr>
+        <w:t>ой функции</w:t>
+      </w:r>
+      <w:r>
+        <w:rPr>
+          <w:sz w:val="26"/>
+          <w:szCs w:val="26"/>
+        </w:rPr>
+        <w:t xml:space="preserve"> иерархии распознающих автоматов с заданным множеством состояний, полученных в ходе обучения,</w:t>
+      </w:r>
+    </w:p>
+    <w:p>
+      <w:pPr>
+        <w:rPr>
+          <w:sz w:val="26"/>
+          <w:szCs w:val="26"/>
+        </w:rPr>
+      </w:pPr>
+      <w:r>
+        <w:rPr>
+          <w:sz w:val="26"/>
+          <w:szCs w:val="26"/>
+        </w:rPr>
+        <w:t xml:space="preserve">разработку </w:t>
+      </w:r>
+      <w:r>
+        <w:rPr>
+          <w:sz w:val="26"/>
+          <w:szCs w:val="26"/>
+        </w:rPr>
+        <w:t>на основе построенной модели алгоритм</w:t>
+      </w:r>
+      <w:r>
+        <w:rPr>
+          <w:sz w:val="26"/>
+          <w:szCs w:val="26"/>
+        </w:rPr>
+        <w:t>а</w:t>
+      </w:r>
+      <w:r>
+        <w:rPr>
+          <w:sz w:val="26"/>
+          <w:szCs w:val="26"/>
+        </w:rPr>
+        <w:t xml:space="preserve"> формирования двух компонент знака: образа и значения,</w:t>
+      </w:r>
+    </w:p>
+    <w:p>
+      <w:pPr>
+        <w:rPr>
+          <w:sz w:val="26"/>
+          <w:szCs w:val="26"/>
+        </w:rPr>
+      </w:pPr>
+      <w:r>
+        <w:rPr>
+          <w:sz w:val="26"/>
+          <w:szCs w:val="26"/>
+        </w:rPr>
+        <w:t>исследова</w:t>
+      </w:r>
+      <w:r>
+        <w:rPr>
+          <w:sz w:val="26"/>
+          <w:szCs w:val="26"/>
+        </w:rPr>
+        <w:t>ние</w:t>
+      </w:r>
+      <w:r>
+        <w:rPr>
+          <w:sz w:val="26"/>
+          <w:szCs w:val="26"/>
+        </w:rPr>
+        <w:t xml:space="preserve"> сходимост</w:t>
+      </w:r>
+      <w:r>
+        <w:rPr>
+          <w:sz w:val="26"/>
+          <w:szCs w:val="26"/>
+        </w:rPr>
+        <w:t>и</w:t>
+      </w:r>
+      <w:r>
+        <w:rPr>
+          <w:sz w:val="26"/>
+          <w:szCs w:val="26"/>
+        </w:rPr>
+        <w:t xml:space="preserve"> построенного алгоритма.</w:t>
+      </w:r>
     </w:p>
     <w:sectPr>
       <w:pgSz w:w="11906" w:h="16838"/>

</xml_diff>